<commit_message>
Update Project 2 - Responsive Website.docx
</commit_message>
<xml_diff>
--- a/Project 2 - Responsive Website.docx
+++ b/Project 2 - Responsive Website.docx
@@ -40,9 +40,15 @@
         <w:t xml:space="preserve"> content</w:t>
       </w:r>
       <w:r>
+        <w:t xml:space="preserve"> material</w:t>
+      </w:r>
+      <w:r>
         <w:t xml:space="preserve"> given</w:t>
       </w:r>
       <w:r>
+        <w:t>;</w:t>
+      </w:r>
+      <w:r>
         <w:t xml:space="preserve"> and</w:t>
       </w:r>
       <w:r>
@@ -55,7 +61,16 @@
         <w:t>to a website</w:t>
       </w:r>
       <w:r>
-        <w:t xml:space="preserve">. The project was to create a website with </w:t>
+        <w:t>. The project was to create a</w:t>
+      </w:r>
+      <w:r>
+        <w:t xml:space="preserve"> responsive</w:t>
+      </w:r>
+      <w:r>
+        <w:t xml:space="preserve"> website </w:t>
+      </w:r>
+      <w:r>
+        <w:t xml:space="preserve">that included </w:t>
       </w:r>
       <w:r>
         <w:t xml:space="preserve">content </w:t>
@@ -103,6 +118,9 @@
       <w:proofErr w:type="spellEnd"/>
       <w:r>
         <w:t>’ and ‘statement-of-significance’</w:t>
+      </w:r>
+      <w:r>
+        <w:t>; and image files</w:t>
       </w:r>
       <w:r>
         <w:t>.</w:t>
@@ -117,6 +135,14 @@
       <w:tblPr>
         <w:tblStyle w:val="TableGrid"/>
         <w:tblW w:w="0" w:type="auto"/>
+        <w:tblBorders>
+          <w:top w:val="none" w:sz="0" w:space="0" w:color="auto"/>
+          <w:left w:val="none" w:sz="0" w:space="0" w:color="auto"/>
+          <w:bottom w:val="none" w:sz="0" w:space="0" w:color="auto"/>
+          <w:right w:val="none" w:sz="0" w:space="0" w:color="auto"/>
+          <w:insideH w:val="none" w:sz="0" w:space="0" w:color="auto"/>
+          <w:insideV w:val="none" w:sz="0" w:space="0" w:color="auto"/>
+        </w:tblBorders>
         <w:tblLook w:val="04A0" w:firstRow="1" w:lastRow="0" w:firstColumn="1" w:lastColumn="0" w:noHBand="0" w:noVBand="1"/>
       </w:tblPr>
       <w:tblGrid>
@@ -249,16 +275,25 @@
         <w:t xml:space="preserve"> a</w:t>
       </w:r>
       <w:r>
-        <w:t xml:space="preserve"> layout centre</w:t>
+        <w:t xml:space="preserve"> layout</w:t>
+      </w:r>
+      <w:r>
+        <w:t xml:space="preserve"> that the header and footer</w:t>
+      </w:r>
+      <w:r>
+        <w:t xml:space="preserve"> centre</w:t>
       </w:r>
       <w:r>
         <w:t>d around</w:t>
       </w:r>
       <w:r>
-        <w:t xml:space="preserve"> content seen in</w:t>
-      </w:r>
-      <w:r>
-        <w:t xml:space="preserve"> figure</w:t>
+        <w:t xml:space="preserve"> content</w:t>
+      </w:r>
+      <w:r>
+        <w:t xml:space="preserve">. This layout is seen in </w:t>
+      </w:r>
+      <w:r>
+        <w:t>figure</w:t>
       </w:r>
       <w:r>
         <w:t xml:space="preserve"> </w:t>
@@ -385,6 +420,15 @@
         <w:t xml:space="preserve"> only used in the secondary page</w:t>
       </w:r>
       <w:r>
+        <w:t xml:space="preserve"> thus older </w:t>
+      </w:r>
+      <w:r>
+        <w:t>HTML and CSS</w:t>
+      </w:r>
+      <w:r>
+        <w:t xml:space="preserve"> syntax was used in other coding</w:t>
+      </w:r>
+      <w:r>
         <w:t xml:space="preserve">. </w:t>
       </w:r>
     </w:p>
@@ -412,7 +456,13 @@
         <w:t xml:space="preserve"> any page content</w:t>
       </w:r>
       <w:r>
-        <w:t xml:space="preserve"> because they used </w:t>
+        <w:t xml:space="preserve"> because they</w:t>
+      </w:r>
+      <w:r>
+        <w:t xml:space="preserve"> are</w:t>
+      </w:r>
+      <w:r>
+        <w:t xml:space="preserve"> used </w:t>
       </w:r>
       <w:proofErr w:type="spellStart"/>
       <w:r>
@@ -426,7 +476,13 @@
         <w:t xml:space="preserve"> and don’t change</w:t>
       </w:r>
       <w:r>
-        <w:t xml:space="preserve">. </w:t>
+        <w:t>.</w:t>
+      </w:r>
+      <w:r>
+        <w:t xml:space="preserve"> The site was built up after the header and footer were written.</w:t>
+      </w:r>
+      <w:r>
+        <w:t xml:space="preserve"> </w:t>
       </w:r>
       <w:r>
         <w:t xml:space="preserve">These </w:t>
@@ -525,6 +581,7 @@
         <w:jc w:val="both"/>
       </w:pPr>
       <w:r>
+        <w:lastRenderedPageBreak/>
         <w:t xml:space="preserve">In my thoughts </w:t>
       </w:r>
       <w:r>
@@ -546,6 +603,9 @@
         <w:t xml:space="preserve"> becoming new retail space with the consumption online services and portable devices</w:t>
       </w:r>
       <w:r>
+        <w:t xml:space="preserve"> increasing</w:t>
+      </w:r>
+      <w:r>
         <w:t>.</w:t>
       </w:r>
       <w:r>
@@ -570,149 +630,344 @@
         <w:t xml:space="preserve"> in</w:t>
       </w:r>
       <w:r>
+        <w:t xml:space="preserve"> hardware </w:t>
+      </w:r>
+      <w:r>
+        <w:t xml:space="preserve">in </w:t>
+      </w:r>
+      <w:r>
+        <w:t xml:space="preserve">smaller </w:t>
+      </w:r>
+      <w:r>
+        <w:t>technology.</w:t>
+      </w:r>
+      <w:r>
         <w:t xml:space="preserve"> </w:t>
       </w:r>
-      <w:r>
-        <w:lastRenderedPageBreak/>
-        <w:t xml:space="preserve">hardware </w:t>
-      </w:r>
-      <w:r>
-        <w:t xml:space="preserve">in </w:t>
-      </w:r>
-      <w:r>
-        <w:t xml:space="preserve">smaller </w:t>
-      </w:r>
-      <w:r>
-        <w:t>technology.</w:t>
+      <w:proofErr w:type="gramStart"/>
+      <w:r>
+        <w:t>A responsive website</w:t>
+      </w:r>
+      <w:r>
+        <w:t>,</w:t>
+      </w:r>
+      <w:proofErr w:type="gramEnd"/>
+      <w:r>
+        <w:t xml:space="preserve"> is part of business</w:t>
+      </w:r>
+      <w:r>
+        <w:t>;</w:t>
+      </w:r>
+      <w:r>
+        <w:t xml:space="preserve"> and requires business resources. </w:t>
+      </w:r>
+      <w:r>
+        <w:t xml:space="preserve">Hence references and influences by business websites. </w:t>
+      </w:r>
+    </w:p>
+    <w:p>
+      <w:pPr>
+        <w:jc w:val="both"/>
+      </w:pPr>
+    </w:p>
+    <w:p>
+      <w:pPr>
+        <w:jc w:val="both"/>
+      </w:pPr>
+      <w:r>
+        <w:t>@media</w:t>
+      </w:r>
+      <w:r>
+        <w:t xml:space="preserve"> queries</w:t>
+      </w:r>
+      <w:r>
+        <w:t xml:space="preserve"> allow this function to adjust to different screen sizes</w:t>
+      </w:r>
+      <w:r>
+        <w:t xml:space="preserve">. </w:t>
+      </w:r>
+      <w:r>
+        <w:t xml:space="preserve">Its connection with html is not as functional as </w:t>
+      </w:r>
+      <w:r>
+        <w:t xml:space="preserve">you’d expect. </w:t>
+      </w:r>
+      <w:r>
+        <w:t xml:space="preserve">Often code needs to </w:t>
+      </w:r>
+      <w:proofErr w:type="gramStart"/>
+      <w:r>
+        <w:t>rewritten</w:t>
+      </w:r>
+      <w:proofErr w:type="gramEnd"/>
+      <w:r>
+        <w:t xml:space="preserve"> in order to achieve the desired outcom</w:t>
+      </w:r>
+      <w:r>
+        <w:t>e in front-end design thus problematic.</w:t>
+      </w:r>
+    </w:p>
+    <w:p>
+      <w:pPr>
+        <w:jc w:val="both"/>
+      </w:pPr>
+    </w:p>
+    <w:p>
+      <w:pPr>
+        <w:jc w:val="both"/>
+      </w:pPr>
+      <w:r>
+        <w:t xml:space="preserve">We introduce in figure 1.2 </w:t>
+      </w:r>
+      <w:r>
+        <w:t>a secondary navigation</w:t>
+      </w:r>
+      <w:r>
+        <w:t xml:space="preserve"> which was designed to navigate the content of the webpage. </w:t>
+      </w:r>
+      <w:r>
+        <w:t>The point of reference was influenced by Westpac (2019</w:t>
+      </w:r>
+      <w:r>
+        <w:t xml:space="preserve"> Appendix 1</w:t>
+      </w:r>
+      <w:r>
+        <w:t>) and University of Sydney</w:t>
+      </w:r>
+      <w:r>
+        <w:t xml:space="preserve"> (2019</w:t>
       </w:r>
       <w:r>
         <w:t xml:space="preserve"> </w:t>
       </w:r>
+      <w:r>
+        <w:t xml:space="preserve">Appendix </w:t>
+      </w:r>
+      <w:r>
+        <w:t>2</w:t>
+      </w:r>
+      <w:r>
+        <w:t>)</w:t>
+      </w:r>
+      <w:r>
+        <w:t xml:space="preserve"> was another example using this layout. </w:t>
+      </w:r>
+      <w:proofErr w:type="spellStart"/>
+      <w:r>
+        <w:t>Its</w:t>
+      </w:r>
+      <w:proofErr w:type="spellEnd"/>
+      <w:r>
+        <w:t xml:space="preserve"> easy to read and view for the menu.</w:t>
+      </w:r>
+    </w:p>
+    <w:p>
+      <w:pPr>
+        <w:jc w:val="both"/>
+      </w:pPr>
+    </w:p>
+    <w:p>
+      <w:pPr>
+        <w:jc w:val="both"/>
+      </w:pPr>
       <w:proofErr w:type="gramStart"/>
       <w:r>
-        <w:t>A responsive website</w:t>
-      </w:r>
-      <w:r>
-        <w:t>,</w:t>
+        <w:t>Finally</w:t>
       </w:r>
       <w:proofErr w:type="gramEnd"/>
       <w:r>
-        <w:t xml:space="preserve"> is part of business</w:t>
-      </w:r>
-      <w:r>
-        <w:t>;</w:t>
-      </w:r>
-      <w:r>
-        <w:t xml:space="preserve"> and requires business resources. </w:t>
-      </w:r>
-    </w:p>
-    <w:p>
-      <w:pPr>
-        <w:jc w:val="both"/>
-      </w:pPr>
-    </w:p>
-    <w:p>
-      <w:pPr>
-        <w:jc w:val="both"/>
-      </w:pPr>
-      <w:r>
-        <w:t>@media</w:t>
-      </w:r>
-      <w:r>
-        <w:t xml:space="preserve"> queries</w:t>
-      </w:r>
-      <w:r>
-        <w:t xml:space="preserve"> allow this function to adjust to different screen sizes</w:t>
-      </w:r>
-      <w:r>
-        <w:t xml:space="preserve">. </w:t>
-      </w:r>
-      <w:r>
-        <w:t xml:space="preserve">Its connection with html is not as functional as </w:t>
-      </w:r>
-      <w:r>
-        <w:t xml:space="preserve">you’d expect. </w:t>
-      </w:r>
-      <w:r>
-        <w:t xml:space="preserve">Often code needs to </w:t>
+        <w:t xml:space="preserve"> the float system is difficult to work with as it hard to predict where items will </w:t>
+      </w:r>
+      <w:r>
+        <w:t xml:space="preserve">be </w:t>
+      </w:r>
+      <w:r>
+        <w:t>floated through automation in the web browser</w:t>
+      </w:r>
+      <w:r>
+        <w:t xml:space="preserve">. Fixed width is used to stop overlapping or overflow of the web sections. </w:t>
       </w:r>
       <w:proofErr w:type="gramStart"/>
       <w:r>
-        <w:t>rewritten</w:t>
+        <w:t>Thus</w:t>
       </w:r>
       <w:proofErr w:type="gramEnd"/>
       <w:r>
-        <w:t xml:space="preserve"> in order to achieve the desired outcom</w:t>
-      </w:r>
-      <w:r>
-        <w:t>e in front-end design thus problematic.</w:t>
-      </w:r>
-    </w:p>
-    <w:p>
-      <w:pPr>
-        <w:jc w:val="both"/>
-      </w:pPr>
-    </w:p>
-    <w:p>
-      <w:pPr>
-        <w:jc w:val="both"/>
-      </w:pPr>
-      <w:r>
-        <w:t xml:space="preserve">We introduce in figure 1.2 </w:t>
-      </w:r>
-      <w:r>
-        <w:t>a secondary navigation</w:t>
-      </w:r>
-      <w:r>
-        <w:t xml:space="preserve"> which was designed to navigate the content of the webpage. </w:t>
-      </w:r>
-      <w:r>
-        <w:t>The point of reference was influenced by Westpac (2019</w:t>
-      </w:r>
-      <w:r>
-        <w:t xml:space="preserve"> Appendix 1</w:t>
-      </w:r>
-      <w:r>
-        <w:t>) and University of Sydney</w:t>
-      </w:r>
-      <w:r>
-        <w:t xml:space="preserve"> (2019</w:t>
-      </w:r>
-      <w:r>
-        <w:t xml:space="preserve"> </w:t>
-      </w:r>
-      <w:r>
-        <w:t xml:space="preserve">Appendix </w:t>
-      </w:r>
-      <w:r>
-        <w:t>2</w:t>
-      </w:r>
-      <w:r>
-        <w:t>)</w:t>
-      </w:r>
-      <w:r>
-        <w:t xml:space="preserve"> was another example using this layout. </w:t>
-      </w:r>
-      <w:proofErr w:type="spellStart"/>
-      <w:r>
-        <w:t>Its</w:t>
-      </w:r>
-      <w:proofErr w:type="spellEnd"/>
-      <w:r>
-        <w:t xml:space="preserve"> easy to read and view for the menu.</w:t>
-      </w:r>
-    </w:p>
-    <w:p>
-      <w:pPr>
-        <w:jc w:val="both"/>
-      </w:pPr>
-      <w:bookmarkStart w:id="0" w:name="_GoBack"/>
-      <w:bookmarkEnd w:id="0"/>
+        <w:t xml:space="preserve"> we come back to why grid system helps automate web design and be more reliable. </w:t>
+      </w:r>
+    </w:p>
+    <w:p>
+      <w:pPr>
+        <w:jc w:val="both"/>
+      </w:pPr>
+    </w:p>
+    <w:p>
+      <w:pPr>
+        <w:jc w:val="both"/>
+      </w:pPr>
+    </w:p>
+    <w:p>
+      <w:pPr>
+        <w:jc w:val="both"/>
+      </w:pPr>
+    </w:p>
+    <w:p>
+      <w:pPr>
+        <w:jc w:val="both"/>
+      </w:pPr>
+    </w:p>
+    <w:p>
+      <w:pPr>
+        <w:jc w:val="both"/>
+      </w:pPr>
+    </w:p>
+    <w:p>
+      <w:pPr>
+        <w:jc w:val="both"/>
+      </w:pPr>
+    </w:p>
+    <w:p>
+      <w:pPr>
+        <w:jc w:val="both"/>
+      </w:pPr>
+    </w:p>
+    <w:p>
+      <w:pPr>
+        <w:jc w:val="both"/>
+      </w:pPr>
+    </w:p>
+    <w:p>
+      <w:pPr>
+        <w:jc w:val="both"/>
+      </w:pPr>
+    </w:p>
+    <w:p>
+      <w:pPr>
+        <w:jc w:val="both"/>
+      </w:pPr>
+    </w:p>
+    <w:p>
+      <w:pPr>
+        <w:jc w:val="both"/>
+      </w:pPr>
+    </w:p>
+    <w:p>
+      <w:pPr>
+        <w:jc w:val="both"/>
+      </w:pPr>
+    </w:p>
+    <w:p>
+      <w:pPr>
+        <w:jc w:val="both"/>
+      </w:pPr>
+    </w:p>
+    <w:p>
+      <w:pPr>
+        <w:jc w:val="both"/>
+      </w:pPr>
+    </w:p>
+    <w:p>
+      <w:pPr>
+        <w:jc w:val="both"/>
+      </w:pPr>
+    </w:p>
+    <w:p>
+      <w:pPr>
+        <w:jc w:val="both"/>
+      </w:pPr>
+    </w:p>
+    <w:p>
+      <w:pPr>
+        <w:jc w:val="both"/>
+      </w:pPr>
+    </w:p>
+    <w:p>
+      <w:pPr>
+        <w:jc w:val="both"/>
+      </w:pPr>
+    </w:p>
+    <w:p>
+      <w:pPr>
+        <w:jc w:val="both"/>
+      </w:pPr>
+    </w:p>
+    <w:p>
+      <w:pPr>
+        <w:jc w:val="both"/>
+      </w:pPr>
+    </w:p>
+    <w:p>
+      <w:pPr>
+        <w:jc w:val="both"/>
+      </w:pPr>
+    </w:p>
+    <w:p>
+      <w:pPr>
+        <w:jc w:val="both"/>
+      </w:pPr>
+    </w:p>
+    <w:p>
+      <w:pPr>
+        <w:jc w:val="both"/>
+      </w:pPr>
+    </w:p>
+    <w:p>
+      <w:pPr>
+        <w:jc w:val="both"/>
+      </w:pPr>
+    </w:p>
+    <w:p>
+      <w:pPr>
+        <w:jc w:val="both"/>
+      </w:pPr>
+    </w:p>
+    <w:p>
+      <w:pPr>
+        <w:jc w:val="both"/>
+      </w:pPr>
+    </w:p>
+    <w:p>
+      <w:pPr>
+        <w:jc w:val="both"/>
+      </w:pPr>
+    </w:p>
+    <w:p>
+      <w:pPr>
+        <w:jc w:val="both"/>
+      </w:pPr>
+    </w:p>
+    <w:p>
+      <w:pPr>
+        <w:jc w:val="both"/>
+      </w:pPr>
+    </w:p>
+    <w:p>
+      <w:pPr>
+        <w:jc w:val="both"/>
+      </w:pPr>
+    </w:p>
+    <w:p>
+      <w:pPr>
+        <w:jc w:val="both"/>
+      </w:pPr>
+    </w:p>
+    <w:p>
+      <w:pPr>
+        <w:jc w:val="both"/>
+      </w:pPr>
     </w:p>
     <w:tbl>
       <w:tblPr>
         <w:tblStyle w:val="TableGrid"/>
         <w:tblW w:w="0" w:type="auto"/>
+        <w:tblBorders>
+          <w:top w:val="none" w:sz="0" w:space="0" w:color="auto"/>
+          <w:left w:val="none" w:sz="0" w:space="0" w:color="auto"/>
+          <w:bottom w:val="none" w:sz="0" w:space="0" w:color="auto"/>
+          <w:right w:val="none" w:sz="0" w:space="0" w:color="auto"/>
+          <w:insideH w:val="none" w:sz="0" w:space="0" w:color="auto"/>
+          <w:insideV w:val="none" w:sz="0" w:space="0" w:color="auto"/>
+        </w:tblBorders>
         <w:tblLook w:val="04A0" w:firstRow="1" w:lastRow="0" w:firstColumn="1" w:lastColumn="0" w:noHBand="0" w:noVBand="1"/>
       </w:tblPr>
       <w:tblGrid>
@@ -728,6 +983,7 @@
               <w:jc w:val="both"/>
             </w:pPr>
             <w:r>
+              <w:lastRenderedPageBreak/>
               <w:t xml:space="preserve">Figure </w:t>
             </w:r>
             <w:proofErr w:type="gramStart"/>
@@ -846,17 +1102,9 @@
     <w:p/>
     <w:p/>
     <w:p/>
-    <w:p/>
-    <w:p/>
-    <w:p/>
-    <w:p/>
-    <w:p/>
-    <w:p/>
-    <w:p/>
-    <w:p/>
-    <w:p/>
-    <w:p/>
-    <w:p>
+    <w:p>
+      <w:bookmarkStart w:id="0" w:name="_GoBack"/>
+      <w:bookmarkEnd w:id="0"/>
       <w:r>
         <w:br w:type="page"/>
       </w:r>
@@ -1481,7 +1729,6 @@
               <w:rPr>
                 <w:vertAlign w:val="subscript"/>
               </w:rPr>
-              <w:lastRenderedPageBreak/>
               <w:t xml:space="preserve">Source: Westpac (2019) </w:t>
             </w:r>
             <w:hyperlink r:id="rId14" w:history="1">
@@ -2345,7 +2592,7 @@
 </file>
 
 <file path=customXml/itemProps1.xml><?xml version="1.0" encoding="utf-8"?>
-<ds:datastoreItem xmlns:ds="http://schemas.openxmlformats.org/officeDocument/2006/customXml" ds:itemID="{078F50DD-269E-9446-9101-D8218A08E176}">
+<ds:datastoreItem xmlns:ds="http://schemas.openxmlformats.org/officeDocument/2006/customXml" ds:itemID="{31A2E045-13F6-D24D-839C-5FD4330AA0D6}">
   <ds:schemaRefs>
     <ds:schemaRef ds:uri="http://schemas.openxmlformats.org/officeDocument/2006/bibliography"/>
   </ds:schemaRefs>

</xml_diff>